<commit_message>
Primeiro texto do nilton
</commit_message>
<xml_diff>
--- a/documento1.docx
+++ b/documento1.docx
@@ -4,7 +4,21 @@
   <w:body>
     <w:p>
       <w:r>
-        <w:t>Texto inicial na master.</w:t>
+        <w:t xml:space="preserve">Texto inicial na </w:t>
+      </w:r>
+      <w:proofErr w:type="spellStart"/>
+      <w:r>
+        <w:t>master</w:t>
+      </w:r>
+      <w:proofErr w:type="spellEnd"/>
+      <w:r>
+        <w:t>.</w:t>
+      </w:r>
+    </w:p>
+    <w:p/>
+    <w:p>
+      <w:r>
+        <w:t>Texto adicionado pelo nilton.</w:t>
       </w:r>
       <w:bookmarkStart w:id="0" w:name="_GoBack"/>
       <w:bookmarkEnd w:id="0"/>

</xml_diff>

<commit_message>
segundo texto da master
</commit_message>
<xml_diff>
--- a/documento1.docx
+++ b/documento1.docx
@@ -18,7 +18,21 @@
     <w:p/>
     <w:p>
       <w:r>
-        <w:t>Texto adicionado pelo nilton.</w:t>
+        <w:t xml:space="preserve">Texto adicionado pelo </w:t>
+      </w:r>
+      <w:proofErr w:type="spellStart"/>
+      <w:r>
+        <w:t>nilton</w:t>
+      </w:r>
+      <w:proofErr w:type="spellEnd"/>
+      <w:r>
+        <w:t>.</w:t>
+      </w:r>
+    </w:p>
+    <w:p/>
+    <w:p>
+      <w:r>
+        <w:t>Texto adicionado pelo master.</w:t>
       </w:r>
       <w:bookmarkStart w:id="0" w:name="_GoBack"/>
       <w:bookmarkEnd w:id="0"/>

</xml_diff>